<commit_message>
more for task 2
</commit_message>
<xml_diff>
--- a/Task 2.docx
+++ b/Task 2.docx
@@ -3,6 +3,55 @@
 <w:document xmlns:wpc="http://schemas.microsoft.com/office/word/2010/wordprocessingCanvas" xmlns:mc="http://schemas.openxmlformats.org/markup-compatibility/2006" xmlns:o="urn:schemas-microsoft-com:office:office" xmlns:r="http://schemas.openxmlformats.org/officeDocument/2006/relationships" xmlns:m="http://schemas.openxmlformats.org/officeDocument/2006/math" xmlns:v="urn:schemas-microsoft-com:vml" xmlns:wp14="http://schemas.microsoft.com/office/word/2010/wordprocessingDrawing" xmlns:wp="http://schemas.openxmlformats.org/drawingml/2006/wordprocessingDrawing" xmlns:w10="urn:schemas-microsoft-com:office:word" xmlns:w="http://schemas.openxmlformats.org/wordprocessingml/2006/main" xmlns:w14="http://schemas.microsoft.com/office/word/2010/wordml" xmlns:wpg="http://schemas.microsoft.com/office/word/2010/wordprocessingGroup" xmlns:wpi="http://schemas.microsoft.com/office/word/2010/wordprocessingInk" xmlns:wne="http://schemas.microsoft.com/office/word/2006/wordml" xmlns:wps="http://schemas.microsoft.com/office/word/2010/wordprocessingShape" mc:Ignorable="w14 wp14">
   <w:body>
     <w:p>
+      <w:pPr>
+        <w:jc w:val="center"/>
+        <w:rPr>
+          <w:b/>
+        </w:rPr>
+      </w:pPr>
+      <w:r>
+        <w:rPr>
+          <w:b/>
+        </w:rPr>
+        <w:t>Part 1</w:t>
+      </w:r>
+    </w:p>
+    <w:p>
+      <w:r>
+        <w:t>Put gifs here as well as the parameters for each</w:t>
+      </w:r>
+      <w:bookmarkStart w:id="0" w:name="_GoBack"/>
+      <w:bookmarkEnd w:id="0"/>
+    </w:p>
+    <w:p>
+      <w:pPr>
+        <w:rPr>
+          <w:b/>
+        </w:rPr>
+      </w:pPr>
+      <w:r>
+        <w:rPr>
+          <w:b/>
+        </w:rPr>
+        <w:br w:type="page"/>
+      </w:r>
+    </w:p>
+    <w:p>
+      <w:pPr>
+        <w:jc w:val="center"/>
+        <w:rPr>
+          <w:b/>
+        </w:rPr>
+      </w:pPr>
+      <w:r>
+        <w:rPr>
+          <w:b/>
+        </w:rPr>
+        <w:lastRenderedPageBreak/>
+        <w:t>Part 2</w:t>
+      </w:r>
+    </w:p>
+    <w:p>
       <w:r>
         <w:rPr>
           <w:b/>
@@ -61,10 +110,7 @@
         <w:t>Class Assert is an abstract class in order to take on a singleton role.  Assert class is used throughout the program and defines all the assertion functionality.</w:t>
       </w:r>
       <w:r>
-        <w:t xml:space="preserve">  </w:t>
-      </w:r>
-      <w:r>
-        <w:t xml:space="preserve">Assert does not store any variables or objects.  </w:t>
+        <w:t xml:space="preserve">  Assert does not store any variables or objects.  </w:t>
       </w:r>
       <w:r>
         <w:t>Assert has isTrue method, nonnull method, nonnullempty method, optional method, pos</w:t>
@@ -135,10 +181,7 @@
         <w:t xml:space="preserve"> </w:t>
       </w:r>
       <w:r>
-        <w:t xml:space="preserve">AssertionError </w:t>
-      </w:r>
-      <w:r>
-        <w:t xml:space="preserve">exception </w:t>
+        <w:t xml:space="preserve">AssertionError exception </w:t>
       </w:r>
       <w:r>
         <w:t>stating which value out of all the values is false.</w:t>
@@ -170,13 +213,7 @@
         <w:t xml:space="preserve"> an exception</w:t>
       </w:r>
       <w:r>
-        <w:t xml:space="preserve"> </w:t>
-      </w:r>
-      <w:r>
-        <w:t>AssertionError</w:t>
-      </w:r>
-      <w:r>
-        <w:t xml:space="preserve">, </w:t>
+        <w:t xml:space="preserve"> AssertionError, </w:t>
       </w:r>
       <w:r>
         <w:t xml:space="preserve"> stating which argument out of the total number of arguments, is null.</w:t>
@@ -254,17 +291,8 @@
         <w:ind w:firstLine="720"/>
       </w:pPr>
       <w:r>
-        <w:t xml:space="preserve">The positive method checks to see if the values, in the list that is passed in to parameters, is positive or not.  The method first sends the list to nonnull and then checks each </w:t>
-      </w:r>
-      <w:r>
         <w:lastRenderedPageBreak/>
-        <w:t xml:space="preserve">value to see if it is less than or equal to zero.  If a value is less than or equal to zero then an </w:t>
-      </w:r>
-      <w:r>
-        <w:t>AssertionError</w:t>
-      </w:r>
-      <w:r>
-        <w:t xml:space="preserve"> exception is thrown stating which value and what its value is.  If no values are found that are less than or equal to zero then it drops out of the method.</w:t>
+        <w:t>The positive method checks to see if the values, in the list that is passed in to parameters, is positive or not.  The method first sends the list to nonnull and then checks each value to see if it is less than or equal to zero.  If a value is less than or equal to zero then an AssertionError exception is thrown stating which value and what its value is.  If no values are found that are less than or equal to zero then it drops out of the method.</w:t>
       </w:r>
     </w:p>
     <w:p>
@@ -272,25 +300,37 @@
         <w:ind w:firstLine="720"/>
       </w:pPr>
       <w:r>
-        <w:t xml:space="preserve">The range method checks to see if a value is within a range.  It receives as its parameters, a double value, a double min and a double max.  Then it checks to see if the value is less than the min or greater than the max.  If the value is less than the min an </w:t>
-      </w:r>
-      <w:r>
-        <w:t>AssertionError</w:t>
-      </w:r>
-      <w:r>
-        <w:t xml:space="preserve"> exception is thrown stating that the value is less than the min.  If the value is greater than the max an </w:t>
-      </w:r>
-      <w:r>
-        <w:t>AssertionError</w:t>
-      </w:r>
-      <w:r>
-        <w:t xml:space="preserve"> exception is thrown stating that the value is greater than the max.</w:t>
+        <w:t>The range method checks to see if a value is within a range.  It receives as its parameters, a double value, a double min and a double max.  Then it checks to see if the value is less than the min or greater than the max.  If the value is less than the min an AssertionError exception is thrown stating that the value is less than the min.  If the value is greater than the max an AssertionError exception is thrown stating that the value is greater than the max.</w:t>
       </w:r>
       <w:r>
         <w:t xml:space="preserve">  If the value is within the range it drops out of the method.</w:t>
       </w:r>
-      <w:bookmarkStart w:id="0" w:name="_GoBack"/>
-      <w:bookmarkEnd w:id="0"/>
+    </w:p>
+    <w:p>
+      <w:r>
+        <w:br w:type="page"/>
+      </w:r>
+    </w:p>
+    <w:p>
+      <w:pPr>
+        <w:ind w:firstLine="720"/>
+        <w:jc w:val="center"/>
+      </w:pPr>
+      <w:r>
+        <w:rPr>
+          <w:b/>
+        </w:rPr>
+        <w:lastRenderedPageBreak/>
+        <w:t>Part 3</w:t>
+      </w:r>
+    </w:p>
+    <w:p>
+      <w:pPr>
+        <w:ind w:firstLine="720"/>
+      </w:pPr>
+      <w:r>
+        <w:t>For each test that didn’t complete I let each one run for ten minutes to ensure a reasonable time for completion.</w:t>
+      </w:r>
     </w:p>
     <w:sectPr>
       <w:headerReference w:type="default" r:id="rId7"/>

</xml_diff>